<commit_message>
fix test v. finale
</commit_message>
<xml_diff>
--- a/Documentazione/TP_HappyFields.docx
+++ b/Documentazione/TP_HappyFields.docx
@@ -8068,7 +8068,25 @@
                 <w:sz w:val="23"/>
                 <w:szCs w:val="23"/>
               </w:rPr>
-              <w:t>, VC1</w:t>
+              <w:t xml:space="preserve">, </w:t>
+            </w:r>
+            <w:r>
+              <w:rPr>
+                <w:rFonts w:eastAsia="Calibri"/>
+                <w:color w:val="000000" w:themeColor="text1"/>
+                <w:sz w:val="23"/>
+                <w:szCs w:val="23"/>
+              </w:rPr>
+              <w:t xml:space="preserve">LV2, </w:t>
+            </w:r>
+            <w:r>
+              <w:rPr>
+                <w:rFonts w:eastAsia="Calibri"/>
+                <w:color w:val="000000" w:themeColor="text1"/>
+                <w:sz w:val="23"/>
+                <w:szCs w:val="23"/>
+              </w:rPr>
+              <w:t>VC1</w:t>
             </w:r>
           </w:p>
         </w:tc>
@@ -8154,7 +8172,7 @@
                 <w:sz w:val="23"/>
                 <w:szCs w:val="23"/>
               </w:rPr>
-              <w:t xml:space="preserve">MNG2, </w:t>
+              <w:t>MNG2, LC2, LP2, LV2, VC1</w:t>
             </w:r>
             <w:r>
               <w:rPr>
@@ -8163,34 +8181,7 @@
                 <w:sz w:val="23"/>
                 <w:szCs w:val="23"/>
               </w:rPr>
-              <w:t>LC2</w:t>
-            </w:r>
-            <w:r>
-              <w:rPr>
-                <w:rFonts w:eastAsia="Calibri"/>
-                <w:color w:val="000000" w:themeColor="text1"/>
-                <w:sz w:val="23"/>
-                <w:szCs w:val="23"/>
-              </w:rPr>
-              <w:t xml:space="preserve">, </w:t>
-            </w:r>
-            <w:r>
-              <w:rPr>
-                <w:rFonts w:eastAsia="Calibri"/>
-                <w:color w:val="000000" w:themeColor="text1"/>
-                <w:sz w:val="23"/>
-                <w:szCs w:val="23"/>
-              </w:rPr>
-              <w:t>LP2</w:t>
-            </w:r>
-            <w:r>
-              <w:rPr>
-                <w:rFonts w:eastAsia="Calibri"/>
-                <w:color w:val="000000" w:themeColor="text1"/>
-                <w:sz w:val="23"/>
-                <w:szCs w:val="23"/>
-              </w:rPr>
-              <w:t>, VC2, LL1</w:t>
+              <w:t>, LL1</w:t>
             </w:r>
           </w:p>
         </w:tc>
@@ -8312,7 +8303,34 @@
                 <w:sz w:val="23"/>
                 <w:szCs w:val="23"/>
               </w:rPr>
-              <w:t>, VC2, LL2, LLA1</w:t>
+              <w:t xml:space="preserve">, </w:t>
+            </w:r>
+            <w:r>
+              <w:rPr>
+                <w:rFonts w:eastAsia="Calibri"/>
+                <w:color w:val="000000" w:themeColor="text1"/>
+                <w:sz w:val="23"/>
+                <w:szCs w:val="23"/>
+              </w:rPr>
+              <w:t>LV2</w:t>
+            </w:r>
+            <w:r>
+              <w:rPr>
+                <w:rFonts w:eastAsia="Calibri"/>
+                <w:color w:val="000000" w:themeColor="text1"/>
+                <w:sz w:val="23"/>
+                <w:szCs w:val="23"/>
+              </w:rPr>
+              <w:t xml:space="preserve">, </w:t>
+            </w:r>
+            <w:r>
+              <w:rPr>
+                <w:rFonts w:eastAsia="Calibri"/>
+                <w:color w:val="000000" w:themeColor="text1"/>
+                <w:sz w:val="23"/>
+                <w:szCs w:val="23"/>
+              </w:rPr>
+              <w:t>VC2, LL2, LLA1</w:t>
             </w:r>
           </w:p>
         </w:tc>
@@ -8434,7 +8452,25 @@
                 <w:sz w:val="23"/>
                 <w:szCs w:val="23"/>
               </w:rPr>
-              <w:t>, VC2, LL2, LLA2</w:t>
+              <w:t xml:space="preserve">, </w:t>
+            </w:r>
+            <w:r>
+              <w:rPr>
+                <w:rFonts w:eastAsia="Calibri"/>
+                <w:color w:val="000000" w:themeColor="text1"/>
+                <w:sz w:val="23"/>
+                <w:szCs w:val="23"/>
+              </w:rPr>
+              <w:t xml:space="preserve">LV2, </w:t>
+            </w:r>
+            <w:r>
+              <w:rPr>
+                <w:rFonts w:eastAsia="Calibri"/>
+                <w:color w:val="000000" w:themeColor="text1"/>
+                <w:sz w:val="23"/>
+                <w:szCs w:val="23"/>
+              </w:rPr>
+              <w:t>VC2, LL2, LLA2</w:t>
             </w:r>
           </w:p>
         </w:tc>

</xml_diff>